<commit_message>
version of sql file changed to 1.1
git-svn-id: svn://127.0.0.1/Core@7588 17c802ae-cbca-534c-9e8e-6d19a4926c45
</commit_message>
<xml_diff>
--- a/trunk/doc/readme_nm_4500_fix22.docx
+++ b/trunk/doc/readme_nm_4500_fix22.docx
@@ -1936,7 +1936,16 @@
                 <w:sz w:val="16"/>
                 <w:szCs w:val="16"/>
               </w:rPr>
-              <w:t>.0</w:t>
+              <w:t>.</w:t>
+            </w:r>
+            <w:r>
+              <w:rPr>
+                <w:rFonts w:ascii="Calibri" w:hAnsi="Calibri" w:cs="Calibri"/>
+                <w:color w:val="000000"/>
+                <w:sz w:val="16"/>
+                <w:szCs w:val="16"/>
+              </w:rPr>
+              <w:t>1</w:t>
             </w:r>
           </w:p>
         </w:tc>

</xml_diff>

<commit_message>
corrected typo in script to run from 2 to 22.
git-svn-id: svn://127.0.0.1/Core@7866 17c802ae-cbca-534c-9e8e-6d19a4926c45
</commit_message>
<xml_diff>
--- a/trunk/doc/readme_nm_4500_fix22.docx
+++ b/trunk/doc/readme_nm_4500_fix22.docx
@@ -165,6 +165,7 @@
         <w:adjustRightInd w:val="0"/>
         <w:spacing w:after="0" w:line="580" w:lineRule="exact"/>
         <w:ind w:left="120" w:right="101"/>
+        <w:outlineLvl w:val="0"/>
         <w:rPr>
           <w:rFonts w:ascii="Arial" w:hAnsi="Arial" w:cs="Arial"/>
           <w:color w:val="000000"/>
@@ -199,6 +200,7 @@
         <w:adjustRightInd w:val="0"/>
         <w:spacing w:after="0" w:line="580" w:lineRule="exact"/>
         <w:ind w:left="120" w:right="101"/>
+        <w:outlineLvl w:val="0"/>
         <w:rPr>
           <w:rFonts w:ascii="Arial" w:hAnsi="Arial" w:cs="Arial"/>
           <w:color w:val="000000"/>
@@ -240,6 +242,7 @@
         <w:adjustRightInd w:val="0"/>
         <w:spacing w:after="360" w:line="240" w:lineRule="auto"/>
         <w:ind w:left="545" w:right="101" w:hanging="425"/>
+        <w:outlineLvl w:val="0"/>
         <w:rPr>
           <w:rFonts w:ascii="Arial" w:hAnsi="Arial" w:cs="Arial"/>
           <w:color w:val="000000"/>
@@ -442,6 +445,7 @@
         <w:adjustRightInd w:val="0"/>
         <w:spacing w:after="360" w:line="240" w:lineRule="auto"/>
         <w:ind w:left="545" w:right="101" w:hanging="425"/>
+        <w:outlineLvl w:val="0"/>
         <w:rPr>
           <w:rFonts w:ascii="Arial" w:hAnsi="Arial" w:cs="Arial"/>
           <w:color w:val="000000"/>
@@ -1096,6 +1100,16 @@
                 <w:szCs w:val="16"/>
                 <w:lang w:val="en-US" w:eastAsia="en-US"/>
               </w:rPr>
+              <w:t>2</w:t>
+            </w:r>
+            <w:r>
+              <w:rPr>
+                <w:rFonts w:cs="Calibri"/>
+                <w:color w:val="000000"/>
+                <w:sz w:val="16"/>
+                <w:szCs w:val="16"/>
+                <w:lang w:val="en-US" w:eastAsia="en-US"/>
+              </w:rPr>
               <w:t>.sql" and press return.</w:t>
             </w:r>
             <w:r>
@@ -1517,6 +1531,7 @@
         <w:adjustRightInd w:val="0"/>
         <w:spacing w:after="360" w:line="240" w:lineRule="auto"/>
         <w:ind w:left="545" w:right="101" w:hanging="425"/>
+        <w:outlineLvl w:val="0"/>
         <w:rPr>
           <w:rFonts w:ascii="Arial" w:hAnsi="Arial" w:cs="Arial"/>
           <w:color w:val="000000"/>
@@ -2007,6 +2022,7 @@
         <w:adjustRightInd w:val="0"/>
         <w:spacing w:after="360" w:line="240" w:lineRule="auto"/>
         <w:ind w:left="545" w:right="101" w:hanging="425"/>
+        <w:outlineLvl w:val="0"/>
         <w:rPr>
           <w:rFonts w:ascii="Arial" w:hAnsi="Arial" w:cs="Arial"/>
           <w:color w:val="000000"/>
@@ -2042,6 +2058,7 @@
         <w:adjustRightInd w:val="0"/>
         <w:spacing w:after="0" w:line="240" w:lineRule="auto"/>
         <w:ind w:left="120" w:right="101"/>
+        <w:outlineLvl w:val="0"/>
         <w:rPr>
           <w:rFonts w:ascii="Arial" w:hAnsi="Arial" w:cs="Arial"/>
           <w:color w:val="000000"/>
@@ -2083,6 +2100,7 @@
         <w:adjustRightInd w:val="0"/>
         <w:spacing w:after="0" w:line="240" w:lineRule="auto"/>
         <w:ind w:left="120" w:right="101"/>
+        <w:outlineLvl w:val="0"/>
         <w:rPr>
           <w:rFonts w:ascii="Arial" w:hAnsi="Arial" w:cs="Arial"/>
           <w:color w:val="000000"/>
@@ -2189,6 +2207,7 @@
         <w:adjustRightInd w:val="0"/>
         <w:spacing w:before="200" w:line="240" w:lineRule="auto"/>
         <w:ind w:left="1112" w:right="101" w:hanging="567"/>
+        <w:outlineLvl w:val="0"/>
         <w:rPr>
           <w:rFonts w:ascii="Arial" w:hAnsi="Arial" w:cs="Arial"/>
           <w:color w:val="000000"/>
@@ -8712,6 +8731,36 @@
     <w:link w:val="Footer"/>
     <w:uiPriority w:val="99"/>
     <w:rsid w:val="005A1B73"/>
+  </w:style>
+  <w:style w:type="paragraph" w:styleId="DocumentMap">
+    <w:name w:val="Document Map"/>
+    <w:basedOn w:val="Normal"/>
+    <w:link w:val="DocumentMapChar"/>
+    <w:uiPriority w:val="99"/>
+    <w:semiHidden/>
+    <w:unhideWhenUsed/>
+    <w:rsid w:val="0016200B"/>
+    <w:pPr>
+      <w:spacing w:after="0" w:line="240" w:lineRule="auto"/>
+    </w:pPr>
+    <w:rPr>
+      <w:rFonts w:ascii="Tahoma" w:hAnsi="Tahoma" w:cs="Tahoma"/>
+      <w:sz w:val="16"/>
+      <w:szCs w:val="16"/>
+    </w:rPr>
+  </w:style>
+  <w:style w:type="character" w:customStyle="1" w:styleId="DocumentMapChar">
+    <w:name w:val="Document Map Char"/>
+    <w:basedOn w:val="DefaultParagraphFont"/>
+    <w:link w:val="DocumentMap"/>
+    <w:uiPriority w:val="99"/>
+    <w:semiHidden/>
+    <w:rsid w:val="0016200B"/>
+    <w:rPr>
+      <w:rFonts w:ascii="Tahoma" w:hAnsi="Tahoma" w:cs="Tahoma"/>
+      <w:sz w:val="16"/>
+      <w:szCs w:val="16"/>
+    </w:rPr>
   </w:style>
 </w:styles>
 </file>

</xml_diff>